<commit_message>
updated graph and relation
</commit_message>
<xml_diff>
--- a/Relazione.docx
+++ b/Relazione.docx
@@ -2047,6 +2047,8 @@
             </w:r>
             <w:r>
               <w:rPr>
+                <w:b/>
+                <w:bCs/>
                 <w:noProof/>
                 <w:webHidden/>
               </w:rPr>
@@ -2054,6 +2056,8 @@
             </w:r>
             <w:r>
               <w:rPr>
+                <w:b/>
+                <w:bCs/>
                 <w:noProof/>
                 <w:webHidden/>
               </w:rPr>
@@ -2061,6 +2065,8 @@
             </w:r>
             <w:r>
               <w:rPr>
+                <w:b/>
+                <w:bCs/>
                 <w:noProof/>
                 <w:webHidden/>
               </w:rPr>
@@ -2068,12 +2074,16 @@
             </w:r>
             <w:r>
               <w:rPr>
+                <w:b/>
+                <w:bCs/>
                 <w:noProof/>
                 <w:webHidden/>
               </w:rPr>
             </w:r>
             <w:r>
               <w:rPr>
+                <w:b/>
+                <w:bCs/>
                 <w:noProof/>
                 <w:webHidden/>
               </w:rPr>
@@ -2081,6 +2091,8 @@
             </w:r>
             <w:r>
               <w:rPr>
+                <w:b/>
+                <w:bCs/>
                 <w:noProof/>
                 <w:webHidden/>
               </w:rPr>
@@ -2088,6 +2100,8 @@
             </w:r>
             <w:r>
               <w:rPr>
+                <w:b/>
+                <w:bCs/>
                 <w:noProof/>
                 <w:webHidden/>
               </w:rPr>
@@ -4976,10 +4990,7 @@
         <w:t xml:space="preserve"> </w:t>
       </w:r>
       <w:r>
-        <w:t>per ciascun livello di consistenza e per entrambe le configurazioni di cluster (3 nodi e 2 nodi attivi)</w:t>
-      </w:r>
-      <w:r>
-        <w:t>.</w:t>
+        <w:t>per ciascun livello di consistenza e per entrambe le configurazioni di cluster (3 nodi e 2 nodi attivi).</w:t>
       </w:r>
     </w:p>
     <w:p>
@@ -12010,6 +12021,7 @@
   <w:style w:type="character" w:default="1" w:styleId="Carpredefinitoparagrafo">
     <w:name w:val="Default Paragraph Font"/>
     <w:uiPriority w:val="1"/>
+    <w:semiHidden/>
     <w:unhideWhenUsed/>
   </w:style>
   <w:style w:type="table" w:default="1" w:styleId="Tabellanormale">

</xml_diff>